<commit_message>
adicionando comando das questões
</commit_message>
<xml_diff>
--- a/Sprint-4/Curso-Docker/MateriaisDeApoio/Documentação de Docker.docx
+++ b/Sprint-4/Curso-Docker/MateriaisDeApoio/Documentação de Docker.docx
@@ -74,6 +74,117 @@
           <w:sz w:val="28"/>
           <w:szCs w:val="28"/>
         </w:rPr>
+        <w:t xml:space="preserve"> run &lt;imagem&gt; - executa e para</w:t>
+      </w:r>
+    </w:p>
+    <w:p>
+      <w:pPr>
+        <w:rPr>
+          <w:rFonts w:ascii="Arial" w:hAnsi="Arial" w:cs="Arial"/>
+          <w:sz w:val="28"/>
+          <w:szCs w:val="28"/>
+        </w:rPr>
+      </w:pPr>
+    </w:p>
+    <w:p>
+      <w:pPr>
+        <w:rPr>
+          <w:rFonts w:ascii="Arial" w:hAnsi="Arial" w:cs="Arial"/>
+          <w:sz w:val="28"/>
+          <w:szCs w:val="28"/>
+        </w:rPr>
+      </w:pPr>
+      <w:proofErr w:type="spellStart"/>
+      <w:r>
+        <w:rPr>
+          <w:rFonts w:ascii="Arial" w:hAnsi="Arial" w:cs="Arial"/>
+          <w:sz w:val="28"/>
+          <w:szCs w:val="28"/>
+        </w:rPr>
+        <w:t>docker</w:t>
+      </w:r>
+      <w:proofErr w:type="spellEnd"/>
+      <w:r>
+        <w:rPr>
+          <w:rFonts w:ascii="Arial" w:hAnsi="Arial" w:cs="Arial"/>
+          <w:sz w:val="28"/>
+          <w:szCs w:val="28"/>
+        </w:rPr>
+        <w:t xml:space="preserve"> run </w:t>
+      </w:r>
+      <w:r>
+        <w:rPr>
+          <w:rFonts w:ascii="Arial" w:hAnsi="Arial" w:cs="Arial"/>
+          <w:b/>
+          <w:bCs/>
+          <w:sz w:val="28"/>
+          <w:szCs w:val="28"/>
+        </w:rPr>
+        <w:t>-it</w:t>
+      </w:r>
+      <w:r>
+        <w:rPr>
+          <w:rFonts w:ascii="Arial" w:hAnsi="Arial" w:cs="Arial"/>
+          <w:sz w:val="28"/>
+          <w:szCs w:val="28"/>
+        </w:rPr>
+        <w:t xml:space="preserve"> &lt;imagem&gt; - continua a execução</w:t>
+      </w:r>
+    </w:p>
+    <w:p>
+      <w:pPr>
+        <w:rPr>
+          <w:rFonts w:ascii="Arial" w:hAnsi="Arial" w:cs="Arial"/>
+          <w:sz w:val="28"/>
+          <w:szCs w:val="28"/>
+        </w:rPr>
+      </w:pPr>
+    </w:p>
+    <w:p>
+      <w:pPr>
+        <w:rPr>
+          <w:rFonts w:ascii="Arial" w:hAnsi="Arial" w:cs="Arial"/>
+          <w:b/>
+          <w:bCs/>
+          <w:sz w:val="28"/>
+          <w:szCs w:val="28"/>
+        </w:rPr>
+      </w:pPr>
+      <w:r>
+        <w:rPr>
+          <w:rFonts w:ascii="Arial" w:hAnsi="Arial" w:cs="Arial"/>
+          <w:b/>
+          <w:bCs/>
+          <w:sz w:val="28"/>
+          <w:szCs w:val="28"/>
+        </w:rPr>
+        <w:t>Verificar containers executados:</w:t>
+      </w:r>
+    </w:p>
+    <w:p>
+      <w:pPr>
+        <w:rPr>
+          <w:rFonts w:ascii="Arial" w:hAnsi="Arial" w:cs="Arial"/>
+          <w:sz w:val="28"/>
+          <w:szCs w:val="28"/>
+        </w:rPr>
+      </w:pPr>
+      <w:proofErr w:type="spellStart"/>
+      <w:r>
+        <w:rPr>
+          <w:rFonts w:ascii="Arial" w:hAnsi="Arial" w:cs="Arial"/>
+          <w:sz w:val="28"/>
+          <w:szCs w:val="28"/>
+        </w:rPr>
+        <w:t>docker</w:t>
+      </w:r>
+      <w:proofErr w:type="spellEnd"/>
+      <w:r>
+        <w:rPr>
+          <w:rFonts w:ascii="Arial" w:hAnsi="Arial" w:cs="Arial"/>
+          <w:sz w:val="28"/>
+          <w:szCs w:val="28"/>
+        </w:rPr>
         <w:t xml:space="preserve"> </w:t>
       </w:r>
       <w:proofErr w:type="spellStart"/>
@@ -83,35 +194,17 @@
           <w:sz w:val="28"/>
           <w:szCs w:val="28"/>
         </w:rPr>
-        <w:t>run</w:t>
-      </w:r>
-      <w:proofErr w:type="spellEnd"/>
-      <w:r>
-        <w:rPr>
-          <w:rFonts w:ascii="Arial" w:hAnsi="Arial" w:cs="Arial"/>
-          <w:sz w:val="28"/>
-          <w:szCs w:val="28"/>
-        </w:rPr>
-        <w:t xml:space="preserve"> &lt;imagem&gt; - executa e para</w:t>
-      </w:r>
-    </w:p>
-    <w:p>
-      <w:pPr>
-        <w:rPr>
-          <w:rFonts w:ascii="Arial" w:hAnsi="Arial" w:cs="Arial"/>
-          <w:sz w:val="28"/>
-          <w:szCs w:val="28"/>
-        </w:rPr>
-      </w:pPr>
-    </w:p>
-    <w:p>
-      <w:pPr>
-        <w:rPr>
-          <w:rFonts w:ascii="Arial" w:hAnsi="Arial" w:cs="Arial"/>
-          <w:sz w:val="28"/>
-          <w:szCs w:val="28"/>
-        </w:rPr>
-      </w:pPr>
+        <w:t>ps</w:t>
+      </w:r>
+      <w:proofErr w:type="spellEnd"/>
+      <w:r>
+        <w:rPr>
+          <w:rFonts w:ascii="Arial" w:hAnsi="Arial" w:cs="Arial"/>
+          <w:sz w:val="28"/>
+          <w:szCs w:val="28"/>
+        </w:rPr>
+        <w:t xml:space="preserve"> OU </w:t>
+      </w:r>
       <w:proofErr w:type="spellStart"/>
       <w:r>
         <w:rPr>
@@ -128,6 +221,78 @@
           <w:sz w:val="28"/>
           <w:szCs w:val="28"/>
         </w:rPr>
+        <w:t xml:space="preserve"> container </w:t>
+      </w:r>
+      <w:proofErr w:type="spellStart"/>
+      <w:r>
+        <w:rPr>
+          <w:rFonts w:ascii="Arial" w:hAnsi="Arial" w:cs="Arial"/>
+          <w:sz w:val="28"/>
+          <w:szCs w:val="28"/>
+        </w:rPr>
+        <w:t>ls</w:t>
+      </w:r>
+      <w:proofErr w:type="spellEnd"/>
+      <w:r>
+        <w:rPr>
+          <w:rFonts w:ascii="Arial" w:hAnsi="Arial" w:cs="Arial"/>
+          <w:sz w:val="28"/>
+          <w:szCs w:val="28"/>
+        </w:rPr>
+        <w:t xml:space="preserve">: listar os </w:t>
+      </w:r>
+      <w:proofErr w:type="spellStart"/>
+      <w:r>
+        <w:rPr>
+          <w:rFonts w:ascii="Arial" w:hAnsi="Arial" w:cs="Arial"/>
+          <w:sz w:val="28"/>
+          <w:szCs w:val="28"/>
+        </w:rPr>
+        <w:t>dockers</w:t>
+      </w:r>
+      <w:proofErr w:type="spellEnd"/>
+      <w:r>
+        <w:rPr>
+          <w:rFonts w:ascii="Arial" w:hAnsi="Arial" w:cs="Arial"/>
+          <w:sz w:val="28"/>
+          <w:szCs w:val="28"/>
+        </w:rPr>
+        <w:t xml:space="preserve"> em execução</w:t>
+      </w:r>
+    </w:p>
+    <w:p>
+      <w:pPr>
+        <w:rPr>
+          <w:rFonts w:ascii="Arial" w:hAnsi="Arial" w:cs="Arial"/>
+          <w:sz w:val="28"/>
+          <w:szCs w:val="28"/>
+        </w:rPr>
+      </w:pPr>
+    </w:p>
+    <w:p>
+      <w:pPr>
+        <w:rPr>
+          <w:rFonts w:ascii="Arial" w:hAnsi="Arial" w:cs="Arial"/>
+          <w:sz w:val="28"/>
+          <w:szCs w:val="28"/>
+        </w:rPr>
+      </w:pPr>
+      <w:proofErr w:type="spellStart"/>
+      <w:r>
+        <w:rPr>
+          <w:rFonts w:ascii="Arial" w:hAnsi="Arial" w:cs="Arial"/>
+          <w:sz w:val="28"/>
+          <w:szCs w:val="28"/>
+        </w:rPr>
+        <w:t>docker</w:t>
+      </w:r>
+      <w:proofErr w:type="spellEnd"/>
+      <w:r>
+        <w:rPr>
+          <w:rFonts w:ascii="Arial" w:hAnsi="Arial" w:cs="Arial"/>
+          <w:sz w:val="28"/>
+          <w:szCs w:val="28"/>
+        </w:rPr>
         <w:t xml:space="preserve"> </w:t>
       </w:r>
       <w:proofErr w:type="spellStart"/>
@@ -137,7 +302,7 @@
           <w:sz w:val="28"/>
           <w:szCs w:val="28"/>
         </w:rPr>
-        <w:t>run</w:t>
+        <w:t>ps</w:t>
       </w:r>
       <w:proofErr w:type="spellEnd"/>
       <w:r>
@@ -156,55 +321,16 @@
           <w:sz w:val="28"/>
           <w:szCs w:val="28"/>
         </w:rPr>
-        <w:t>-it</w:t>
-      </w:r>
-      <w:r>
-        <w:rPr>
-          <w:rFonts w:ascii="Arial" w:hAnsi="Arial" w:cs="Arial"/>
-          <w:sz w:val="28"/>
-          <w:szCs w:val="28"/>
-        </w:rPr>
-        <w:t xml:space="preserve"> &lt;imagem&gt; - continua a execução</w:t>
-      </w:r>
-    </w:p>
-    <w:p>
-      <w:pPr>
-        <w:rPr>
-          <w:rFonts w:ascii="Arial" w:hAnsi="Arial" w:cs="Arial"/>
-          <w:sz w:val="28"/>
-          <w:szCs w:val="28"/>
-        </w:rPr>
-      </w:pPr>
-    </w:p>
-    <w:p>
-      <w:pPr>
-        <w:rPr>
-          <w:rFonts w:ascii="Arial" w:hAnsi="Arial" w:cs="Arial"/>
-          <w:b/>
-          <w:bCs/>
-          <w:sz w:val="28"/>
-          <w:szCs w:val="28"/>
-        </w:rPr>
-      </w:pPr>
-      <w:r>
-        <w:rPr>
-          <w:rFonts w:ascii="Arial" w:hAnsi="Arial" w:cs="Arial"/>
-          <w:b/>
-          <w:bCs/>
-          <w:sz w:val="28"/>
-          <w:szCs w:val="28"/>
-        </w:rPr>
-        <w:t>Verificar containers executados:</w:t>
-      </w:r>
-    </w:p>
-    <w:p>
-      <w:pPr>
-        <w:rPr>
-          <w:rFonts w:ascii="Arial" w:hAnsi="Arial" w:cs="Arial"/>
-          <w:sz w:val="28"/>
-          <w:szCs w:val="28"/>
-        </w:rPr>
-      </w:pPr>
+        <w:t>-a</w:t>
+      </w:r>
+      <w:r>
+        <w:rPr>
+          <w:rFonts w:ascii="Arial" w:hAnsi="Arial" w:cs="Arial"/>
+          <w:sz w:val="28"/>
+          <w:szCs w:val="28"/>
+        </w:rPr>
+        <w:t xml:space="preserve"> OU </w:t>
+      </w:r>
       <w:proofErr w:type="spellStart"/>
       <w:r>
         <w:rPr>
@@ -221,61 +347,43 @@
           <w:sz w:val="28"/>
           <w:szCs w:val="28"/>
         </w:rPr>
+        <w:t xml:space="preserve"> container </w:t>
+      </w:r>
+      <w:proofErr w:type="spellStart"/>
+      <w:r>
+        <w:rPr>
+          <w:rFonts w:ascii="Arial" w:hAnsi="Arial" w:cs="Arial"/>
+          <w:sz w:val="28"/>
+          <w:szCs w:val="28"/>
+        </w:rPr>
+        <w:t>ls</w:t>
+      </w:r>
+      <w:proofErr w:type="spellEnd"/>
+      <w:r>
+        <w:rPr>
+          <w:rFonts w:ascii="Arial" w:hAnsi="Arial" w:cs="Arial"/>
+          <w:sz w:val="28"/>
+          <w:szCs w:val="28"/>
+        </w:rPr>
         <w:t xml:space="preserve"> </w:t>
       </w:r>
-      <w:proofErr w:type="spellStart"/>
-      <w:r>
-        <w:rPr>
-          <w:rFonts w:ascii="Arial" w:hAnsi="Arial" w:cs="Arial"/>
-          <w:sz w:val="28"/>
-          <w:szCs w:val="28"/>
-        </w:rPr>
-        <w:t>ps</w:t>
-      </w:r>
-      <w:proofErr w:type="spellEnd"/>
-      <w:r>
-        <w:rPr>
-          <w:rFonts w:ascii="Arial" w:hAnsi="Arial" w:cs="Arial"/>
-          <w:sz w:val="28"/>
-          <w:szCs w:val="28"/>
-        </w:rPr>
-        <w:t xml:space="preserve"> OU </w:t>
-      </w:r>
-      <w:proofErr w:type="spellStart"/>
-      <w:r>
-        <w:rPr>
-          <w:rFonts w:ascii="Arial" w:hAnsi="Arial" w:cs="Arial"/>
-          <w:sz w:val="28"/>
-          <w:szCs w:val="28"/>
-        </w:rPr>
-        <w:t>docker</w:t>
-      </w:r>
-      <w:proofErr w:type="spellEnd"/>
-      <w:r>
-        <w:rPr>
-          <w:rFonts w:ascii="Arial" w:hAnsi="Arial" w:cs="Arial"/>
-          <w:sz w:val="28"/>
-          <w:szCs w:val="28"/>
-        </w:rPr>
-        <w:t xml:space="preserve"> container </w:t>
-      </w:r>
-      <w:proofErr w:type="spellStart"/>
-      <w:r>
-        <w:rPr>
-          <w:rFonts w:ascii="Arial" w:hAnsi="Arial" w:cs="Arial"/>
-          <w:sz w:val="28"/>
-          <w:szCs w:val="28"/>
-        </w:rPr>
-        <w:t>ls</w:t>
-      </w:r>
-      <w:proofErr w:type="spellEnd"/>
-      <w:r>
-        <w:rPr>
-          <w:rFonts w:ascii="Arial" w:hAnsi="Arial" w:cs="Arial"/>
-          <w:sz w:val="28"/>
-          <w:szCs w:val="28"/>
-        </w:rPr>
-        <w:t xml:space="preserve">: listar os </w:t>
+      <w:r>
+        <w:rPr>
+          <w:rFonts w:ascii="Arial" w:hAnsi="Arial" w:cs="Arial"/>
+          <w:b/>
+          <w:bCs/>
+          <w:sz w:val="28"/>
+          <w:szCs w:val="28"/>
+        </w:rPr>
+        <w:t>-a</w:t>
+      </w:r>
+      <w:r>
+        <w:rPr>
+          <w:rFonts w:ascii="Arial" w:hAnsi="Arial" w:cs="Arial"/>
+          <w:sz w:val="28"/>
+          <w:szCs w:val="28"/>
+        </w:rPr>
+        <w:t xml:space="preserve">: lista todos os </w:t>
       </w:r>
       <w:proofErr w:type="spellStart"/>
       <w:r>
@@ -293,150 +401,6 @@
           <w:sz w:val="28"/>
           <w:szCs w:val="28"/>
         </w:rPr>
-        <w:t xml:space="preserve"> em execução</w:t>
-      </w:r>
-    </w:p>
-    <w:p>
-      <w:pPr>
-        <w:rPr>
-          <w:rFonts w:ascii="Arial" w:hAnsi="Arial" w:cs="Arial"/>
-          <w:sz w:val="28"/>
-          <w:szCs w:val="28"/>
-        </w:rPr>
-      </w:pPr>
-    </w:p>
-    <w:p>
-      <w:pPr>
-        <w:rPr>
-          <w:rFonts w:ascii="Arial" w:hAnsi="Arial" w:cs="Arial"/>
-          <w:sz w:val="28"/>
-          <w:szCs w:val="28"/>
-        </w:rPr>
-      </w:pPr>
-      <w:proofErr w:type="spellStart"/>
-      <w:r>
-        <w:rPr>
-          <w:rFonts w:ascii="Arial" w:hAnsi="Arial" w:cs="Arial"/>
-          <w:sz w:val="28"/>
-          <w:szCs w:val="28"/>
-        </w:rPr>
-        <w:t>docker</w:t>
-      </w:r>
-      <w:proofErr w:type="spellEnd"/>
-      <w:r>
-        <w:rPr>
-          <w:rFonts w:ascii="Arial" w:hAnsi="Arial" w:cs="Arial"/>
-          <w:sz w:val="28"/>
-          <w:szCs w:val="28"/>
-        </w:rPr>
-        <w:t xml:space="preserve"> </w:t>
-      </w:r>
-      <w:proofErr w:type="spellStart"/>
-      <w:r>
-        <w:rPr>
-          <w:rFonts w:ascii="Arial" w:hAnsi="Arial" w:cs="Arial"/>
-          <w:sz w:val="28"/>
-          <w:szCs w:val="28"/>
-        </w:rPr>
-        <w:t>ps</w:t>
-      </w:r>
-      <w:proofErr w:type="spellEnd"/>
-      <w:r>
-        <w:rPr>
-          <w:rFonts w:ascii="Arial" w:hAnsi="Arial" w:cs="Arial"/>
-          <w:sz w:val="28"/>
-          <w:szCs w:val="28"/>
-        </w:rPr>
-        <w:t xml:space="preserve"> </w:t>
-      </w:r>
-      <w:r>
-        <w:rPr>
-          <w:rFonts w:ascii="Arial" w:hAnsi="Arial" w:cs="Arial"/>
-          <w:b/>
-          <w:bCs/>
-          <w:sz w:val="28"/>
-          <w:szCs w:val="28"/>
-        </w:rPr>
-        <w:t>-a</w:t>
-      </w:r>
-      <w:r>
-        <w:rPr>
-          <w:rFonts w:ascii="Arial" w:hAnsi="Arial" w:cs="Arial"/>
-          <w:sz w:val="28"/>
-          <w:szCs w:val="28"/>
-        </w:rPr>
-        <w:t xml:space="preserve"> OU </w:t>
-      </w:r>
-      <w:proofErr w:type="spellStart"/>
-      <w:r>
-        <w:rPr>
-          <w:rFonts w:ascii="Arial" w:hAnsi="Arial" w:cs="Arial"/>
-          <w:sz w:val="28"/>
-          <w:szCs w:val="28"/>
-        </w:rPr>
-        <w:t>docker</w:t>
-      </w:r>
-      <w:proofErr w:type="spellEnd"/>
-      <w:r>
-        <w:rPr>
-          <w:rFonts w:ascii="Arial" w:hAnsi="Arial" w:cs="Arial"/>
-          <w:sz w:val="28"/>
-          <w:szCs w:val="28"/>
-        </w:rPr>
-        <w:t xml:space="preserve"> container </w:t>
-      </w:r>
-      <w:proofErr w:type="spellStart"/>
-      <w:r>
-        <w:rPr>
-          <w:rFonts w:ascii="Arial" w:hAnsi="Arial" w:cs="Arial"/>
-          <w:sz w:val="28"/>
-          <w:szCs w:val="28"/>
-        </w:rPr>
-        <w:t>ls</w:t>
-      </w:r>
-      <w:proofErr w:type="spellEnd"/>
-      <w:r>
-        <w:rPr>
-          <w:rFonts w:ascii="Arial" w:hAnsi="Arial" w:cs="Arial"/>
-          <w:sz w:val="28"/>
-          <w:szCs w:val="28"/>
-        </w:rPr>
-        <w:t xml:space="preserve"> </w:t>
-      </w:r>
-      <w:r>
-        <w:rPr>
-          <w:rFonts w:ascii="Arial" w:hAnsi="Arial" w:cs="Arial"/>
-          <w:b/>
-          <w:bCs/>
-          <w:sz w:val="28"/>
-          <w:szCs w:val="28"/>
-        </w:rPr>
-        <w:t>-a</w:t>
-      </w:r>
-      <w:r>
-        <w:rPr>
-          <w:rFonts w:ascii="Arial" w:hAnsi="Arial" w:cs="Arial"/>
-          <w:sz w:val="28"/>
-          <w:szCs w:val="28"/>
-        </w:rPr>
-        <w:t xml:space="preserve">: lista todos os </w:t>
-      </w:r>
-      <w:proofErr w:type="spellStart"/>
-      <w:r>
-        <w:rPr>
-          <w:rFonts w:ascii="Arial" w:hAnsi="Arial" w:cs="Arial"/>
-          <w:sz w:val="28"/>
-          <w:szCs w:val="28"/>
-        </w:rPr>
-        <w:t>dockers</w:t>
-      </w:r>
-      <w:proofErr w:type="spellEnd"/>
-      <w:r>
-        <w:rPr>
-          <w:rFonts w:ascii="Arial" w:hAnsi="Arial" w:cs="Arial"/>
-          <w:sz w:val="28"/>
-          <w:szCs w:val="28"/>
-        </w:rPr>
         <w:t xml:space="preserve"> já exe. </w:t>
       </w:r>
     </w:p>
@@ -496,25 +460,7 @@
           <w:sz w:val="28"/>
           <w:szCs w:val="28"/>
         </w:rPr>
-        <w:t xml:space="preserve">Docker </w:t>
-      </w:r>
-      <w:proofErr w:type="spellStart"/>
-      <w:r>
-        <w:rPr>
-          <w:rFonts w:ascii="Arial" w:hAnsi="Arial" w:cs="Arial"/>
-          <w:sz w:val="28"/>
-          <w:szCs w:val="28"/>
-        </w:rPr>
-        <w:t>run</w:t>
-      </w:r>
-      <w:proofErr w:type="spellEnd"/>
-      <w:r>
-        <w:rPr>
-          <w:rFonts w:ascii="Arial" w:hAnsi="Arial" w:cs="Arial"/>
-          <w:sz w:val="28"/>
-          <w:szCs w:val="28"/>
-        </w:rPr>
-        <w:t xml:space="preserve"> </w:t>
+        <w:t xml:space="preserve">Docker run </w:t>
       </w:r>
       <w:r>
         <w:rPr>
@@ -579,25 +525,7 @@
           <w:sz w:val="28"/>
           <w:szCs w:val="28"/>
         </w:rPr>
-        <w:t xml:space="preserve">Docker </w:t>
-      </w:r>
-      <w:proofErr w:type="spellStart"/>
-      <w:r>
-        <w:rPr>
-          <w:rFonts w:ascii="Arial" w:hAnsi="Arial" w:cs="Arial"/>
-          <w:sz w:val="28"/>
-          <w:szCs w:val="28"/>
-        </w:rPr>
-        <w:t>run</w:t>
-      </w:r>
-      <w:proofErr w:type="spellEnd"/>
-      <w:r>
-        <w:rPr>
-          <w:rFonts w:ascii="Arial" w:hAnsi="Arial" w:cs="Arial"/>
-          <w:sz w:val="28"/>
-          <w:szCs w:val="28"/>
-        </w:rPr>
-        <w:t xml:space="preserve"> </w:t>
+        <w:t xml:space="preserve">Docker run </w:t>
       </w:r>
       <w:r>
         <w:rPr>
@@ -681,6 +609,7 @@
           <w:bCs/>
           <w:sz w:val="28"/>
           <w:szCs w:val="28"/>
+          <w:u w:val="single"/>
         </w:rPr>
       </w:pPr>
       <w:r>
@@ -1151,37 +1080,6 @@
         </w:rPr>
         <w:t>: se estiver rodando, pode utilizar a flag -f para forçar</w:t>
       </w:r>
-    </w:p>
-    <w:p>
-      <w:pPr>
-        <w:rPr>
-          <w:rFonts w:ascii="Arial" w:hAnsi="Arial" w:cs="Arial"/>
-          <w:sz w:val="28"/>
-          <w:szCs w:val="28"/>
-        </w:rPr>
-      </w:pPr>
-    </w:p>
-    <w:p>
-      <w:pPr>
-        <w:rPr>
-          <w:rFonts w:ascii="Arial" w:hAnsi="Arial" w:cs="Arial"/>
-          <w:b/>
-          <w:bCs/>
-          <w:sz w:val="28"/>
-          <w:szCs w:val="28"/>
-        </w:rPr>
-      </w:pPr>
-    </w:p>
-    <w:p>
-      <w:pPr>
-        <w:rPr>
-          <w:rFonts w:ascii="Arial" w:hAnsi="Arial" w:cs="Arial"/>
-          <w:b/>
-          <w:bCs/>
-          <w:sz w:val="28"/>
-          <w:szCs w:val="28"/>
-        </w:rPr>
-      </w:pPr>
     </w:p>
     <w:sectPr>
       <w:pgSz w:w="11906" w:h="16838"/>

</xml_diff>